<commit_message>
Just some small updates
</commit_message>
<xml_diff>
--- a/Documents/UI/Features.docx
+++ b/Documents/UI/Features.docx
@@ -189,32 +189,8 @@
         </w:rPr>
         <w:t>Hover over to show full name of article</w:t>
       </w:r>
-    </w:p>
-    <w:p>
-      <w:pPr>
-        <w:pStyle w:val="ListParagraph"/>
-        <w:numPr>
-          <w:ilvl w:val="1"/>
-          <w:numId w:val="1"/>
-        </w:numPr>
-        <w:rPr>
-          <w:lang w:val="en-GB"/>
-        </w:rPr>
-      </w:pPr>
       <w:bookmarkStart w:id="0" w:name="_GoBack"/>
       <w:bookmarkEnd w:id="0"/>
-    </w:p>
-    <w:p>
-      <w:pPr>
-        <w:pStyle w:val="ListParagraph"/>
-        <w:numPr>
-          <w:ilvl w:val="0"/>
-          <w:numId w:val="1"/>
-        </w:numPr>
-        <w:rPr>
-          <w:lang w:val="en-GB"/>
-        </w:rPr>
-      </w:pPr>
     </w:p>
     <w:sectPr>
       <w:pgSz w:w="11906" w:h="16838"/>

</xml_diff>

<commit_message>
Small updates to "Features.docx" and "Questions.docx"
</commit_message>
<xml_diff>
--- a/Documents/UI/Features.docx
+++ b/Documents/UI/Features.docx
@@ -151,7 +151,19 @@
         <w:rPr>
           <w:lang w:val="en-GB"/>
         </w:rPr>
+        <w:t>(</w:t>
+      </w:r>
+      <w:r>
+        <w:rPr>
+          <w:lang w:val="en-GB"/>
+        </w:rPr>
         <w:t>adding nodes (articles) and connections</w:t>
+      </w:r>
+      <w:r>
+        <w:rPr>
+          <w:lang w:val="en-GB"/>
+        </w:rPr>
+        <w:t>)</w:t>
       </w:r>
     </w:p>
     <w:p>
@@ -188,6 +200,24 @@
           <w:lang w:val="en-GB"/>
         </w:rPr>
         <w:t>Hover over to show full name of article</w:t>
+      </w:r>
+    </w:p>
+    <w:p>
+      <w:pPr>
+        <w:pStyle w:val="ListParagraph"/>
+        <w:numPr>
+          <w:ilvl w:val="0"/>
+          <w:numId w:val="1"/>
+        </w:numPr>
+        <w:rPr>
+          <w:lang w:val="en-GB"/>
+        </w:rPr>
+      </w:pPr>
+      <w:r>
+        <w:rPr>
+          <w:lang w:val="en-GB"/>
+        </w:rPr>
+        <w:t>Filter</w:t>
       </w:r>
       <w:bookmarkStart w:id="0" w:name="_GoBack"/>
       <w:bookmarkEnd w:id="0"/>

</xml_diff>

<commit_message>
small update and more clarification in "Features.docx" addition of a few more pros and cons in "Pros and Cons of different Frameworks.docx" update with more risks and possible solutions to "Risks.docx"
</commit_message>
<xml_diff>
--- a/Documents/UI/Features.docx
+++ b/Documents/UI/Features.docx
@@ -133,8 +133,120 @@
         <w:rPr>
           <w:lang w:val="en-GB"/>
         </w:rPr>
-        <w:t>filter of shown article</w:t>
-      </w:r>
+        <w:t xml:space="preserve">filter </w:t>
+      </w:r>
+      <w:r>
+        <w:rPr>
+          <w:lang w:val="en-GB"/>
+        </w:rPr>
+        <w:t>for</w:t>
+      </w:r>
+      <w:r>
+        <w:rPr>
+          <w:lang w:val="en-GB"/>
+        </w:rPr>
+        <w:t xml:space="preserve"> shown article</w:t>
+      </w:r>
+    </w:p>
+    <w:p>
+      <w:pPr>
+        <w:pStyle w:val="ListParagraph"/>
+        <w:numPr>
+          <w:ilvl w:val="2"/>
+          <w:numId w:val="1"/>
+        </w:numPr>
+        <w:rPr>
+          <w:lang w:val="en-GB"/>
+        </w:rPr>
+      </w:pPr>
+      <w:r>
+        <w:rPr>
+          <w:lang w:val="en-GB"/>
+        </w:rPr>
+        <w:t xml:space="preserve">links </w:t>
+      </w:r>
+      <w:r>
+        <w:rPr>
+          <w:b/>
+          <w:lang w:val="en-GB"/>
+        </w:rPr>
+        <w:t>to</w:t>
+      </w:r>
+      <w:r>
+        <w:rPr>
+          <w:lang w:val="en-GB"/>
+        </w:rPr>
+        <w:t xml:space="preserve"> article toggle</w:t>
+      </w:r>
+    </w:p>
+    <w:p>
+      <w:pPr>
+        <w:pStyle w:val="ListParagraph"/>
+        <w:numPr>
+          <w:ilvl w:val="2"/>
+          <w:numId w:val="1"/>
+        </w:numPr>
+        <w:rPr>
+          <w:lang w:val="en-GB"/>
+        </w:rPr>
+      </w:pPr>
+      <w:r>
+        <w:rPr>
+          <w:lang w:val="en-GB"/>
+        </w:rPr>
+        <w:t xml:space="preserve">links </w:t>
+      </w:r>
+      <w:r>
+        <w:rPr>
+          <w:b/>
+          <w:lang w:val="en-GB"/>
+        </w:rPr>
+        <w:t>from</w:t>
+      </w:r>
+      <w:r>
+        <w:rPr>
+          <w:lang w:val="en-GB"/>
+        </w:rPr>
+        <w:t xml:space="preserve"> article toggle</w:t>
+      </w:r>
+    </w:p>
+    <w:p>
+      <w:pPr>
+        <w:pStyle w:val="ListParagraph"/>
+        <w:numPr>
+          <w:ilvl w:val="2"/>
+          <w:numId w:val="1"/>
+        </w:numPr>
+        <w:rPr>
+          <w:lang w:val="en-GB"/>
+        </w:rPr>
+      </w:pPr>
+      <w:r>
+        <w:rPr>
+          <w:lang w:val="en-GB"/>
+        </w:rPr>
+        <w:t>view count slider</w:t>
+      </w:r>
+    </w:p>
+    <w:p>
+      <w:pPr>
+        <w:pStyle w:val="ListParagraph"/>
+        <w:numPr>
+          <w:ilvl w:val="2"/>
+          <w:numId w:val="1"/>
+        </w:numPr>
+        <w:rPr>
+          <w:lang w:val="en-GB"/>
+        </w:rPr>
+      </w:pPr>
+      <w:r>
+        <w:rPr>
+          <w:lang w:val="en-GB"/>
+        </w:rPr>
+        <w:t>creation date</w:t>
+      </w:r>
+      <w:bookmarkStart w:id="0" w:name="_GoBack"/>
+      <w:bookmarkEnd w:id="0"/>
     </w:p>
     <w:p>
       <w:pPr>
@@ -201,26 +313,6 @@
         </w:rPr>
         <w:t>Hover over to show full name of article</w:t>
       </w:r>
-    </w:p>
-    <w:p>
-      <w:pPr>
-        <w:pStyle w:val="ListParagraph"/>
-        <w:numPr>
-          <w:ilvl w:val="0"/>
-          <w:numId w:val="1"/>
-        </w:numPr>
-        <w:rPr>
-          <w:lang w:val="en-GB"/>
-        </w:rPr>
-      </w:pPr>
-      <w:r>
-        <w:rPr>
-          <w:lang w:val="en-GB"/>
-        </w:rPr>
-        <w:t>Filter</w:t>
-      </w:r>
-      <w:bookmarkStart w:id="0" w:name="_GoBack"/>
-      <w:bookmarkEnd w:id="0"/>
     </w:p>
     <w:sectPr>
       <w:pgSz w:w="11906" w:h="16838"/>
@@ -374,7 +466,7 @@
         <w:rFonts w:ascii="Symbol" w:hAnsi="Symbol" w:hint="default"/>
       </w:rPr>
     </w:lvl>
-    <w:lvl w:ilvl="2" w:tplc="08090005" w:tentative="1">
+    <w:lvl w:ilvl="2" w:tplc="08090005">
       <w:start w:val="1"/>
       <w:numFmt w:val="bullet"/>
       <w:lvlText w:val=""/>

</xml_diff>